<commit_message>
modified no area limit
</commit_message>
<xml_diff>
--- a/模型.docx
+++ b/模型.docx
@@ -928,8 +928,6 @@
           </m:sSub>
         </m:oMath>
       </m:oMathPara>
-      <w:bookmarkStart w:id="0" w:name="_GoBack"/>
-      <w:bookmarkEnd w:id="0"/>
     </w:p>
     <w:p>
       <w:pPr>
@@ -1068,6 +1066,126 @@
           </m:d>
         </m:oMath>
       </m:oMathPara>
+    </w:p>
+    <w:p>
+      <w:pPr>
+        <w:jc w:val="left"/>
+        <w:rPr>
+          <w:i/>
+        </w:rPr>
+      </w:pPr>
+    </w:p>
+    <w:p>
+      <w:pPr>
+        <w:jc w:val="left"/>
+        <w:rPr>
+          <w:i/>
+        </w:rPr>
+      </w:pPr>
+    </w:p>
+    <w:p>
+      <w:pPr>
+        <w:jc w:val="left"/>
+        <w:rPr>
+          <w:i/>
+        </w:rPr>
+      </w:pPr>
+      <w:proofErr w:type="gramStart"/>
+      <w:r>
+        <w:rPr>
+          <w:rFonts w:hint="eastAsia"/>
+          <w:i/>
+        </w:rPr>
+        <w:t>若面积</w:t>
+      </w:r>
+      <w:proofErr w:type="gramEnd"/>
+      <w:r>
+        <w:rPr>
+          <w:rFonts w:hint="eastAsia"/>
+          <w:i/>
+        </w:rPr>
+        <w:t>不限：</w:t>
+      </w:r>
+    </w:p>
+    <w:p>
+      <w:pPr>
+        <w:jc w:val="left"/>
+        <w:rPr>
+          <w:rFonts w:hint="eastAsia"/>
+          <w:i/>
+        </w:rPr>
+      </w:pPr>
+      <m:oMathPara>
+        <m:oMathParaPr>
+          <m:jc m:val="left"/>
+        </m:oMathParaPr>
+        <m:oMath>
+          <m:sSub>
+            <m:sSubPr>
+              <m:ctrlPr>
+                <w:rPr>
+                  <w:rFonts w:ascii="Cambria Math" w:hAnsi="Cambria Math"/>
+                </w:rPr>
+              </m:ctrlPr>
+            </m:sSubPr>
+            <m:e>
+              <m:r>
+                <w:rPr>
+                  <w:rFonts w:ascii="Cambria Math" w:hAnsi="Cambria Math"/>
+                </w:rPr>
+                <m:t>f</m:t>
+              </m:r>
+            </m:e>
+            <m:sub>
+              <m:r>
+                <w:rPr>
+                  <w:rFonts w:ascii="Cambria Math" w:hAnsi="Cambria Math"/>
+                </w:rPr>
+                <m:t>i</m:t>
+              </m:r>
+            </m:sub>
+          </m:sSub>
+          <m:r>
+            <w:rPr>
+              <w:rFonts w:ascii="Cambria Math" w:hAnsi="Cambria Math" w:hint="eastAsia"/>
+            </w:rPr>
+            <m:t>=k</m:t>
+          </m:r>
+          <m:r>
+            <w:rPr>
+              <w:rFonts w:ascii="Cambria Math" w:hAnsi="Cambria Math"/>
+            </w:rPr>
+            <m:t>*</m:t>
+          </m:r>
+          <m:sSub>
+            <m:sSubPr>
+              <m:ctrlPr>
+                <w:rPr>
+                  <w:rFonts w:ascii="Cambria Math" w:hAnsi="Cambria Math"/>
+                </w:rPr>
+              </m:ctrlPr>
+            </m:sSubPr>
+            <m:e>
+              <m:r>
+                <w:rPr>
+                  <w:rFonts w:ascii="Cambria Math" w:hAnsi="Cambria Math" w:hint="eastAsia"/>
+                </w:rPr>
+                <m:t>s</m:t>
+              </m:r>
+            </m:e>
+            <m:sub>
+              <m:r>
+                <w:rPr>
+                  <w:rFonts w:ascii="Cambria Math" w:hAnsi="Cambria Math"/>
+                </w:rPr>
+                <m:t>i</m:t>
+              </m:r>
+            </m:sub>
+          </m:sSub>
+        </m:oMath>
+      </m:oMathPara>
+      <w:bookmarkStart w:id="0" w:name="_GoBack"/>
+      <w:bookmarkEnd w:id="0"/>
     </w:p>
     <w:sectPr>
       <w:pgSz w:w="11906" w:h="16838"/>

</xml_diff>